<commit_message>
criacao crud uma tabela
</commit_message>
<xml_diff>
--- a/Regras e Padrões/Documento de Requisitos1.1.docx
+++ b/Regras e Padrões/Documento de Requisitos1.1.docx
@@ -2298,8 +2298,8 @@
           <w:numId w:val="0"/>
         </w:numPr>
       </w:pPr>
-      <w:bookmarkStart w:id="22" w:name="_Ref471394537"/>
-      <w:bookmarkStart w:id="23" w:name="_Hlt467473290"/>
+      <w:bookmarkStart w:id="22" w:name="_Hlt467473290"/>
+      <w:bookmarkStart w:id="23" w:name="_Ref471394537"/>
       <w:bookmarkStart w:id="24" w:name="_Toc467473442"/>
       <w:bookmarkStart w:id="25" w:name="_Toc467473974"/>
       <w:bookmarkStart w:id="26" w:name="_Toc467477713"/>
@@ -2307,11 +2307,11 @@
       <w:bookmarkStart w:id="28" w:name="_Toc467495237"/>
       <w:bookmarkStart w:id="29" w:name="_Toc468086045"/>
       <w:bookmarkStart w:id="30" w:name="_Toc45453144"/>
+      <w:bookmarkEnd w:id="22"/>
+      <w:r>
+        <w:t>Formulários coletados</w:t>
+      </w:r>
       <w:bookmarkEnd w:id="23"/>
-      <w:r>
-        <w:t>Formulários coletados</w:t>
-      </w:r>
-      <w:bookmarkEnd w:id="22"/>
       <w:bookmarkEnd w:id="24"/>
       <w:bookmarkEnd w:id="25"/>
       <w:bookmarkEnd w:id="26"/>
@@ -2500,10 +2500,10 @@
             <v:path o:extrusionok="f" gradientshapeok="t" o:connecttype="rect"/>
             <o:lock v:ext="edit" aspectratio="t"/>
           </v:shapetype>
-          <v:shape id="_x0000_i1121" type="#_x0000_t75" style="width:29.25pt;height:36.75pt" o:ole="">
+          <v:shape id="_x0000_i1025" type="#_x0000_t75" style="width:29.25pt;height:36.75pt" o:ole="">
             <v:imagedata r:id="rId16" o:title=""/>
           </v:shape>
-          <o:OLEObject Type="Embed" ProgID="Word.Document.8" ShapeID="_x0000_i1121" DrawAspect="Content" ObjectID="_1656066002" r:id="rId17"/>
+          <o:OLEObject Type="Embed" ProgID="Word.Document.8" ShapeID="_x0000_i1025" DrawAspect="Content" ObjectID="_1657472652" r:id="rId17"/>
         </w:object>
       </w:r>
     </w:p>
@@ -3362,10 +3362,10 @@
           <w:sz w:val="24"/>
         </w:rPr>
         <w:object w:dxaOrig="581" w:dyaOrig="725" w14:anchorId="45677A5E">
-          <v:shape id="_x0000_i1122" type="#_x0000_t75" style="width:29.25pt;height:36.75pt" o:ole="">
+          <v:shape id="_x0000_i1026" type="#_x0000_t75" style="width:29.25pt;height:36.75pt" o:ole="">
             <v:imagedata r:id="rId22" o:title=""/>
           </v:shape>
-          <o:OLEObject Type="Embed" ProgID="Word.Document.8" ShapeID="_x0000_i1122" DrawAspect="Content" ObjectID="_1656066003" r:id="rId23"/>
+          <o:OLEObject Type="Embed" ProgID="Word.Document.8" ShapeID="_x0000_i1026" DrawAspect="Content" ObjectID="_1657472653" r:id="rId23"/>
         </w:object>
       </w:r>
     </w:p>
@@ -15759,10 +15759,10 @@
           <w:sz w:val="24"/>
         </w:rPr>
         <w:object w:dxaOrig="581" w:dyaOrig="725" w14:anchorId="2DCE3A0C">
-          <v:shape id="_x0000_i1123" type="#_x0000_t75" style="width:29.25pt;height:36.75pt" o:ole="">
+          <v:shape id="_x0000_i1027" type="#_x0000_t75" style="width:29.25pt;height:36.75pt" o:ole="">
             <v:imagedata r:id="rId25" o:title=""/>
           </v:shape>
-          <o:OLEObject Type="Embed" ProgID="Word.Document.8" ShapeID="_x0000_i1123" DrawAspect="Content" ObjectID="_1656066004" r:id="rId26"/>
+          <o:OLEObject Type="Embed" ProgID="Word.Document.8" ShapeID="_x0000_i1027" DrawAspect="Content" ObjectID="_1657472654" r:id="rId26"/>
         </w:object>
       </w:r>
     </w:p>
@@ -16712,10 +16712,10 @@
           <w:sz w:val="24"/>
         </w:rPr>
         <w:object w:dxaOrig="581" w:dyaOrig="725" w14:anchorId="5B95A64A">
-          <v:shape id="_x0000_i1124" type="#_x0000_t75" style="width:29.25pt;height:36.75pt" o:ole="">
+          <v:shape id="_x0000_i1028" type="#_x0000_t75" style="width:29.25pt;height:36.75pt" o:ole="">
             <v:imagedata r:id="rId28" o:title=""/>
           </v:shape>
-          <o:OLEObject Type="Embed" ProgID="Word.Document.8" ShapeID="_x0000_i1124" DrawAspect="Content" ObjectID="_1656066005" r:id="rId29"/>
+          <o:OLEObject Type="Embed" ProgID="Word.Document.8" ShapeID="_x0000_i1028" DrawAspect="Content" ObjectID="_1657472655" r:id="rId29"/>
         </w:object>
       </w:r>
     </w:p>
@@ -18558,7 +18558,41 @@
           <w:sz w:val="22"/>
           <w:szCs w:val="22"/>
         </w:rPr>
-        <w:t>Tela principal apresentada aos alunos.</w:t>
+        <w:t xml:space="preserve">Tela principal apresentada aos </w:t>
+      </w:r>
+      <w:proofErr w:type="spellStart"/>
+      <w:r>
+        <w:rPr>
+          <w:color w:val="000000"/>
+          <w:sz w:val="22"/>
+          <w:szCs w:val="22"/>
+        </w:rPr>
+        <w:t>alu</w:t>
+      </w:r>
+      <w:r>
+        <w:rPr>
+          <w:color w:val="000000"/>
+          <w:sz w:val="22"/>
+          <w:szCs w:val="22"/>
+        </w:rPr>
+        <w:t>aa</w:t>
+      </w:r>
+      <w:r>
+        <w:rPr>
+          <w:color w:val="000000"/>
+          <w:sz w:val="22"/>
+          <w:szCs w:val="22"/>
+        </w:rPr>
+        <w:t>nos</w:t>
+      </w:r>
+      <w:proofErr w:type="spellEnd"/>
+      <w:r>
+        <w:rPr>
+          <w:color w:val="000000"/>
+          <w:sz w:val="22"/>
+          <w:szCs w:val="22"/>
+        </w:rPr>
+        <w:t>.</w:t>
       </w:r>
     </w:p>
     <w:p>
@@ -24272,12 +24306,6 @@
       <w:gridCol w:w="2799"/>
     </w:tblGrid>
     <w:tr>
-      <w:tblPrEx>
-        <w:tblCellMar>
-          <w:top w:w="0" w:type="dxa"/>
-          <w:bottom w:w="0" w:type="dxa"/>
-        </w:tblCellMar>
-      </w:tblPrEx>
       <w:tc>
         <w:tcPr>
           <w:tcW w:w="6487" w:type="dxa"/>
@@ -24287,13 +24315,7 @@
             <w:pStyle w:val="Rodap"/>
           </w:pPr>
           <w:r>
-            <w:t xml:space="preserve">Versão </w:t>
-          </w:r>
-          <w:r>
-            <w:t>1.1</w:t>
-          </w:r>
-          <w:r>
-            <w:t xml:space="preserve"> </w:t>
+            <w:t xml:space="preserve">Versão 1.1 </w:t>
           </w:r>
         </w:p>
       </w:tc>
@@ -24552,12 +24574,6 @@
       <w:gridCol w:w="4621"/>
     </w:tblGrid>
     <w:tr>
-      <w:tblPrEx>
-        <w:tblCellMar>
-          <w:top w:w="0" w:type="dxa"/>
-          <w:bottom w:w="0" w:type="dxa"/>
-        </w:tblCellMar>
-      </w:tblPrEx>
       <w:tc>
         <w:tcPr>
           <w:tcW w:w="4621" w:type="dxa"/>
@@ -24780,12 +24796,6 @@
       <w:gridCol w:w="4621"/>
     </w:tblGrid>
     <w:tr>
-      <w:tblPrEx>
-        <w:tblCellMar>
-          <w:top w:w="0" w:type="dxa"/>
-          <w:bottom w:w="0" w:type="dxa"/>
-        </w:tblCellMar>
-      </w:tblPrEx>
       <w:tc>
         <w:tcPr>
           <w:tcW w:w="4621" w:type="dxa"/>
@@ -25008,12 +25018,6 @@
       <w:gridCol w:w="4621"/>
     </w:tblGrid>
     <w:tr>
-      <w:tblPrEx>
-        <w:tblCellMar>
-          <w:top w:w="0" w:type="dxa"/>
-          <w:bottom w:w="0" w:type="dxa"/>
-        </w:tblCellMar>
-      </w:tblPrEx>
       <w:tc>
         <w:tcPr>
           <w:tcW w:w="4621" w:type="dxa"/>
@@ -25236,12 +25240,6 @@
       <w:gridCol w:w="4621"/>
     </w:tblGrid>
     <w:tr>
-      <w:tblPrEx>
-        <w:tblCellMar>
-          <w:top w:w="0" w:type="dxa"/>
-          <w:bottom w:w="0" w:type="dxa"/>
-        </w:tblCellMar>
-      </w:tblPrEx>
       <w:tc>
         <w:tcPr>
           <w:tcW w:w="4621" w:type="dxa"/>
@@ -25463,12 +25461,6 @@
       <w:gridCol w:w="4513"/>
     </w:tblGrid>
     <w:tr>
-      <w:tblPrEx>
-        <w:tblCellMar>
-          <w:top w:w="0" w:type="dxa"/>
-          <w:bottom w:w="0" w:type="dxa"/>
-        </w:tblCellMar>
-      </w:tblPrEx>
       <w:trPr>
         <w:trHeight w:val="477"/>
       </w:trPr>
@@ -25744,7 +25736,7 @@
     <w:lvl w:ilvl="0">
       <w:start w:val="1"/>
       <w:numFmt w:val="bullet"/>
-      <w:pStyle w:val="CabealhoCapa1"/>
+      <w:pStyle w:val="Commarcadores"/>
       <w:lvlText w:val=""/>
       <w:lvlJc w:val="left"/>
       <w:pPr>
@@ -28110,7 +28102,9 @@
   </w:style>
   <w:style w:type="character" w:default="1" w:styleId="Fontepargpadro">
     <w:name w:val="Default Paragraph Font"/>
+    <w:uiPriority w:val="1"/>
     <w:semiHidden/>
+    <w:unhideWhenUsed/>
   </w:style>
   <w:style w:type="table" w:default="1" w:styleId="Tabelanormal">
     <w:name w:val="Normal Table"/>

</xml_diff>